<commit_message>
feat(sorter) add sorter tool in velocity context
</commit_message>
<xml_diff>
--- a/src/test/resources/velocitytest.docx
+++ b/src/test/resources/velocitytest.docx
@@ -134,7 +134,6 @@
             <w:rStyle w:val="Titre2Car"/>
             <w:noProof/>
             <w:color w:val="FF0000"/>
-            <w:highlight w:val="yellow"/>
           </w:rPr>
           <w:t>«mon $champ avec $espace»</w:t>
         </w:r>
@@ -155,12 +154,14 @@
         <w:rPr>
           <w:rStyle w:val="Titre2Car"/>
           <w:color w:val="auto"/>
-        </w:rPr>
-      </w:pPr>
-      <w:r>
-        <w:rPr>
-          <w:rStyle w:val="Titre2Car"/>
-          <w:color w:val="auto"/>
+          <w:lang w:val="en-US"/>
+        </w:rPr>
+      </w:pPr>
+      <w:r>
+        <w:rPr>
+          <w:rStyle w:val="Titre2Car"/>
+          <w:color w:val="auto"/>
+          <w:lang w:val="en-US"/>
         </w:rPr>
         <w:t>$</w:t>
       </w:r>
@@ -169,6 +170,7 @@
         <w:rPr>
           <w:rStyle w:val="Titre2Car"/>
           <w:color w:val="auto"/>
+          <w:lang w:val="en-US"/>
         </w:rPr>
         <w:t>TheField</w:t>
       </w:r>
@@ -177,6 +179,7 @@
         <w:rPr>
           <w:rStyle w:val="Titre2Car"/>
           <w:color w:val="auto"/>
+          <w:lang w:val="en-US"/>
         </w:rPr>
         <w:t xml:space="preserve">                      </w:t>
       </w:r>
@@ -187,15 +190,17 @@
         <w:rPr>
           <w:rStyle w:val="Titre2Car"/>
           <w:color w:val="auto"/>
-        </w:rPr>
-      </w:pPr>
-    </w:p>
-    <w:p>
-      <w:pPr>
-        <w:pStyle w:val="Sansinterligne"/>
-        <w:rPr>
-          <w:rStyle w:val="Titre2Car"/>
-          <w:color w:val="auto"/>
+          <w:lang w:val="en-US"/>
+        </w:rPr>
+      </w:pPr>
+    </w:p>
+    <w:p>
+      <w:pPr>
+        <w:pStyle w:val="Sansinterligne"/>
+        <w:rPr>
+          <w:rStyle w:val="Titre2Car"/>
+          <w:color w:val="auto"/>
+          <w:lang w:val="en-US"/>
         </w:rPr>
       </w:pPr>
       <w:r>
@@ -209,6 +214,7 @@
         <w:rPr>
           <w:rStyle w:val="Titre2Car"/>
           <w:color w:val="auto"/>
+          <w:lang w:val="en-US"/>
         </w:rPr>
         <w:instrText xml:space="preserve"> MERGEFIELD  $project.Name </w:instrText>
       </w:r>
@@ -224,6 +230,7 @@
           <w:rStyle w:val="Titre2Car"/>
           <w:noProof/>
           <w:color w:val="auto"/>
+          <w:lang w:val="en-US"/>
         </w:rPr>
         <w:t>«$project.Name»</w:t>
       </w:r>
@@ -238,6 +245,7 @@
         <w:rPr>
           <w:rStyle w:val="Titre2Car"/>
           <w:color w:val="auto"/>
+          <w:lang w:val="en-US"/>
         </w:rPr>
         <w:t xml:space="preserve">                                                                                                                                                                                                                                                                                                                                                                                                                                                                                                                                                                                                                                                                                                                                                                                                                                                                                                                                                                                                                                                                                                                                                                                                                                                                                                                                                                                                                                                                                                                                                                                                                                                                                                                                                                                                                                                                                                                                                                                                                                                                                                                                                                                                                                                                                                                                                                                                                                                                                                                                                                                                                                                                                                                                                                                                                                                                                                                                                                                                                                                                                                                                                                                                                                                                                                                                                                                                                                                                                                                                                                                                                                                                                                                                                                                                                                                                                                                                                                                                                                                                                                                                                                                                                                                                                                                                                                                                                                                                                                                                                                                                                                                                                                                                                                                                                                                                                                                                                                                                                                                                                                                                                                                                                                                               </w:t>
       </w:r>
@@ -248,22 +256,28 @@
         <w:rPr>
           <w:rStyle w:val="Titre2Car"/>
           <w:color w:val="auto"/>
-        </w:rPr>
-      </w:pPr>
-    </w:p>
-    <w:p>
-      <w:pPr>
-        <w:pStyle w:val="Sansinterligne"/>
-      </w:pPr>
-      <w:r>
+          <w:lang w:val="en-US"/>
+        </w:rPr>
+      </w:pPr>
+    </w:p>
+    <w:p>
+      <w:pPr>
+        <w:pStyle w:val="Sansinterligne"/>
         <w:rPr>
           <w:color w:val="FF0000"/>
+          <w:lang w:val="en-US"/>
+        </w:rPr>
+      </w:pPr>
+      <w:r>
+        <w:rPr>
+          <w:color w:val="FF0000"/>
         </w:rPr>
         <w:fldChar w:fldCharType="begin"/>
       </w:r>
       <w:r>
         <w:rPr>
           <w:color w:val="FF0000"/>
+          <w:lang w:val="en-US"/>
         </w:rPr>
         <w:instrText xml:space="preserve"> MERGEFIELD  $project.Name </w:instrText>
       </w:r>
@@ -277,6 +291,7 @@
         <w:rPr>
           <w:noProof/>
           <w:color w:val="FF0000"/>
+          <w:lang w:val="en-US"/>
         </w:rPr>
         <w:t>«$project.Name»</w:t>
       </w:r>
@@ -286,6 +301,57 @@
         </w:rPr>
         <w:fldChar w:fldCharType="end"/>
       </w:r>
+    </w:p>
+    <w:p>
+      <w:pPr>
+        <w:pStyle w:val="Sansinterligne"/>
+        <w:rPr>
+          <w:color w:val="FF0000"/>
+          <w:lang w:val="en-US"/>
+        </w:rPr>
+      </w:pPr>
+    </w:p>
+    <w:p>
+      <w:pPr>
+        <w:pStyle w:val="Sansinterligne"/>
+        <w:rPr>
+          <w:lang w:val="en-US"/>
+        </w:rPr>
+      </w:pPr>
+      <w:fldSimple w:instr=" MERGEFIELD  $project.tasks  \* MERGEFORMAT ">
+        <w:r>
+          <w:rPr>
+            <w:noProof/>
+            <w:lang w:val="en-US"/>
+          </w:rPr>
+          <w:t>«$project.tasks»</w:t>
+        </w:r>
+      </w:fldSimple>
+    </w:p>
+    <w:p>
+      <w:pPr>
+        <w:pStyle w:val="Sansinterligne"/>
+        <w:rPr>
+          <w:lang w:val="en-US"/>
+        </w:rPr>
+      </w:pPr>
+    </w:p>
+    <w:p>
+      <w:pPr>
+        <w:pStyle w:val="Sansinterligne"/>
+        <w:rPr>
+          <w:lang w:val="en-US"/>
+        </w:rPr>
+      </w:pPr>
+      <w:fldSimple w:instr=" MERGEFIELD  $sorter.sort($project.tasks)  \* MERGEFORMAT ">
+        <w:r>
+          <w:rPr>
+            <w:noProof/>
+            <w:lang w:val="en-US"/>
+          </w:rPr>
+          <w:t>«$sorter.sort($project.tasks)»</w:t>
+        </w:r>
+      </w:fldSimple>
     </w:p>
     <w:sectPr>
       <w:pgSz w:w="11906" w:h="16838"/>
@@ -530,6 +596,7 @@
   <w:style w:type="character" w:default="1" w:styleId="Policepardfaut">
     <w:name w:val="Default Paragraph Font"/>
     <w:uiPriority w:val="1"/>
+    <w:semiHidden/>
     <w:unhideWhenUsed/>
   </w:style>
   <w:style w:type="table" w:default="1" w:styleId="TableauNormal">

</xml_diff>

<commit_message>
feat(sorter) add sorter tool in velocity context (#4)
</commit_message>
<xml_diff>
--- a/src/test/resources/velocitytest.docx
+++ b/src/test/resources/velocitytest.docx
@@ -134,7 +134,6 @@
             <w:rStyle w:val="Titre2Car"/>
             <w:noProof/>
             <w:color w:val="FF0000"/>
-            <w:highlight w:val="yellow"/>
           </w:rPr>
           <w:t>«mon $champ avec $espace»</w:t>
         </w:r>
@@ -155,12 +154,14 @@
         <w:rPr>
           <w:rStyle w:val="Titre2Car"/>
           <w:color w:val="auto"/>
-        </w:rPr>
-      </w:pPr>
-      <w:r>
-        <w:rPr>
-          <w:rStyle w:val="Titre2Car"/>
-          <w:color w:val="auto"/>
+          <w:lang w:val="en-US"/>
+        </w:rPr>
+      </w:pPr>
+      <w:r>
+        <w:rPr>
+          <w:rStyle w:val="Titre2Car"/>
+          <w:color w:val="auto"/>
+          <w:lang w:val="en-US"/>
         </w:rPr>
         <w:t>$</w:t>
       </w:r>
@@ -169,6 +170,7 @@
         <w:rPr>
           <w:rStyle w:val="Titre2Car"/>
           <w:color w:val="auto"/>
+          <w:lang w:val="en-US"/>
         </w:rPr>
         <w:t>TheField</w:t>
       </w:r>
@@ -177,6 +179,7 @@
         <w:rPr>
           <w:rStyle w:val="Titre2Car"/>
           <w:color w:val="auto"/>
+          <w:lang w:val="en-US"/>
         </w:rPr>
         <w:t xml:space="preserve">                      </w:t>
       </w:r>
@@ -187,15 +190,17 @@
         <w:rPr>
           <w:rStyle w:val="Titre2Car"/>
           <w:color w:val="auto"/>
-        </w:rPr>
-      </w:pPr>
-    </w:p>
-    <w:p>
-      <w:pPr>
-        <w:pStyle w:val="Sansinterligne"/>
-        <w:rPr>
-          <w:rStyle w:val="Titre2Car"/>
-          <w:color w:val="auto"/>
+          <w:lang w:val="en-US"/>
+        </w:rPr>
+      </w:pPr>
+    </w:p>
+    <w:p>
+      <w:pPr>
+        <w:pStyle w:val="Sansinterligne"/>
+        <w:rPr>
+          <w:rStyle w:val="Titre2Car"/>
+          <w:color w:val="auto"/>
+          <w:lang w:val="en-US"/>
         </w:rPr>
       </w:pPr>
       <w:r>
@@ -209,6 +214,7 @@
         <w:rPr>
           <w:rStyle w:val="Titre2Car"/>
           <w:color w:val="auto"/>
+          <w:lang w:val="en-US"/>
         </w:rPr>
         <w:instrText xml:space="preserve"> MERGEFIELD  $project.Name </w:instrText>
       </w:r>
@@ -224,6 +230,7 @@
           <w:rStyle w:val="Titre2Car"/>
           <w:noProof/>
           <w:color w:val="auto"/>
+          <w:lang w:val="en-US"/>
         </w:rPr>
         <w:t>«$project.Name»</w:t>
       </w:r>
@@ -238,6 +245,7 @@
         <w:rPr>
           <w:rStyle w:val="Titre2Car"/>
           <w:color w:val="auto"/>
+          <w:lang w:val="en-US"/>
         </w:rPr>
         <w:t xml:space="preserve">                                                                                                                                                                                                                                                                                                                                                                                                                                                                                                                                                                                                                                                                                                                                                                                                                                                                                                                                                                                                                                                                                                                                                                                                                                                                                                                                                                                                                                                                                                                                                                                                                                                                                                                                                                                                                                                                                                                                                                                                                                                                                                                                                                                                                                                                                                                                                                                                                                                                                                                                                                                                                                                                                                                                                                                                                                                                                                                                                                                                                                                                                                                                                                                                                                                                                                                                                                                                                                                                                                                                                                                                                                                                                                                                                                                                                                                                                                                                                                                                                                                                                                                                                                                                                                                                                                                                                                                                                                                                                                                                                                                                                                                                                                                                                                                                                                                                                                                                                                                                                                                                                                                                                                                                                                                               </w:t>
       </w:r>
@@ -248,22 +256,28 @@
         <w:rPr>
           <w:rStyle w:val="Titre2Car"/>
           <w:color w:val="auto"/>
-        </w:rPr>
-      </w:pPr>
-    </w:p>
-    <w:p>
-      <w:pPr>
-        <w:pStyle w:val="Sansinterligne"/>
-      </w:pPr>
-      <w:r>
+          <w:lang w:val="en-US"/>
+        </w:rPr>
+      </w:pPr>
+    </w:p>
+    <w:p>
+      <w:pPr>
+        <w:pStyle w:val="Sansinterligne"/>
         <w:rPr>
           <w:color w:val="FF0000"/>
+          <w:lang w:val="en-US"/>
+        </w:rPr>
+      </w:pPr>
+      <w:r>
+        <w:rPr>
+          <w:color w:val="FF0000"/>
         </w:rPr>
         <w:fldChar w:fldCharType="begin"/>
       </w:r>
       <w:r>
         <w:rPr>
           <w:color w:val="FF0000"/>
+          <w:lang w:val="en-US"/>
         </w:rPr>
         <w:instrText xml:space="preserve"> MERGEFIELD  $project.Name </w:instrText>
       </w:r>
@@ -277,6 +291,7 @@
         <w:rPr>
           <w:noProof/>
           <w:color w:val="FF0000"/>
+          <w:lang w:val="en-US"/>
         </w:rPr>
         <w:t>«$project.Name»</w:t>
       </w:r>
@@ -286,6 +301,57 @@
         </w:rPr>
         <w:fldChar w:fldCharType="end"/>
       </w:r>
+    </w:p>
+    <w:p>
+      <w:pPr>
+        <w:pStyle w:val="Sansinterligne"/>
+        <w:rPr>
+          <w:color w:val="FF0000"/>
+          <w:lang w:val="en-US"/>
+        </w:rPr>
+      </w:pPr>
+    </w:p>
+    <w:p>
+      <w:pPr>
+        <w:pStyle w:val="Sansinterligne"/>
+        <w:rPr>
+          <w:lang w:val="en-US"/>
+        </w:rPr>
+      </w:pPr>
+      <w:fldSimple w:instr=" MERGEFIELD  $project.tasks  \* MERGEFORMAT ">
+        <w:r>
+          <w:rPr>
+            <w:noProof/>
+            <w:lang w:val="en-US"/>
+          </w:rPr>
+          <w:t>«$project.tasks»</w:t>
+        </w:r>
+      </w:fldSimple>
+    </w:p>
+    <w:p>
+      <w:pPr>
+        <w:pStyle w:val="Sansinterligne"/>
+        <w:rPr>
+          <w:lang w:val="en-US"/>
+        </w:rPr>
+      </w:pPr>
+    </w:p>
+    <w:p>
+      <w:pPr>
+        <w:pStyle w:val="Sansinterligne"/>
+        <w:rPr>
+          <w:lang w:val="en-US"/>
+        </w:rPr>
+      </w:pPr>
+      <w:fldSimple w:instr=" MERGEFIELD  $sorter.sort($project.tasks)  \* MERGEFORMAT ">
+        <w:r>
+          <w:rPr>
+            <w:noProof/>
+            <w:lang w:val="en-US"/>
+          </w:rPr>
+          <w:t>«$sorter.sort($project.tasks)»</w:t>
+        </w:r>
+      </w:fldSimple>
     </w:p>
     <w:sectPr>
       <w:pgSz w:w="11906" w:h="16838"/>
@@ -530,6 +596,7 @@
   <w:style w:type="character" w:default="1" w:styleId="Policepardfaut">
     <w:name w:val="Default Paragraph Font"/>
     <w:uiPriority w:val="1"/>
+    <w:semiHidden/>
     <w:unhideWhenUsed/>
   </w:style>
   <w:style w:type="table" w:default="1" w:styleId="TableauNormal">

</xml_diff>